<commit_message>
Un poco más de programación y de preparación para Juan
</commit_message>
<xml_diff>
--- a/documentacion/Documentación MateoTEI.docx
+++ b/documentacion/Documentación MateoTEI.docx
@@ -778,6 +778,11 @@
       </w:pPr>
       <w:commentRangeStart w:id="1"/>
       <w:r>
+        <w:rPr>
+          <w:lang w:val="en-US"/>
+        </w:rPr>
+      </w:r>
+      <w:r>
         <w:rPr/>
         <w:t>Para encontrar diálogos con hablantes donde no se cierra la cita directamente, utilizo estas expresión regular:</w:t>
       </w:r>
@@ -804,9 +809,7 @@
     <w:p>
       <w:pPr>
         <w:pStyle w:val="Normal"/>
-        <w:rPr>
-          <w:lang w:val="en-US"/>
-        </w:rPr>
+        <w:rPr/>
       </w:pPr>
       <w:r>
         <w:rPr>
@@ -818,14 +821,10 @@
       </w:r>
       <w:commentRangeEnd w:id="1"/>
       <w:r>
-        <w:rPr>
-          <w:lang w:val="en-US"/>
-        </w:rPr>
-      </w:r>
-      <w:r>
-        <w:rPr>
-          <w:lang w:val="en-US"/>
-        </w:rPr>
+        <w:rPr/>
+      </w:r>
+      <w:r>
+        <w:rPr/>
         <w:commentReference w:id="1"/>
       </w:r>
     </w:p>
@@ -855,12 +854,15 @@
     <w:p>
       <w:pPr>
         <w:pStyle w:val="Normal"/>
-        <w:rPr>
-          <w:lang w:val="en-US"/>
-        </w:rPr>
+        <w:rPr/>
       </w:pPr>
       <w:commentRangeStart w:id="2"/>
       <w:r>
+        <w:rPr>
+          <w:lang w:val="en-US"/>
+        </w:rPr>
+      </w:r>
+      <w:r>
         <w:rPr/>
         <w:tab/>
         <w:tab/>
@@ -873,14 +875,10 @@
       </w:r>
       <w:commentRangeEnd w:id="2"/>
       <w:r>
-        <w:rPr>
-          <w:lang w:val="en-US"/>
-        </w:rPr>
-      </w:r>
-      <w:r>
-        <w:rPr>
-          <w:lang w:val="en-US"/>
-        </w:rPr>
+        <w:rPr/>
+      </w:r>
+      <w:r>
+        <w:rPr/>
         <w:commentReference w:id="2"/>
       </w:r>
     </w:p>
@@ -1546,6 +1544,37 @@
       <w:r>
         <w:rPr/>
         <w:t>Hay que revisarlo y además colocar con cuidado las que sí son ambivalentes. Cabría pensar en alguna manera de semiautomatizar también el trabajo con las ambivalentes, por ejemplo sacando aquellas cadenas que en una gran mayor parte de los casos no resultan ambivalentes.</w:t>
+      </w:r>
+    </w:p>
+    <w:p>
+      <w:pPr>
+        <w:pStyle w:val="Normal"/>
+        <w:spacing w:before="0" w:after="200"/>
+        <w:rPr/>
+      </w:pPr>
+      <w:r>
+        <w:rPr/>
+      </w:r>
+    </w:p>
+    <w:p>
+      <w:pPr>
+        <w:pStyle w:val="Normal"/>
+        <w:spacing w:before="0" w:after="200"/>
+        <w:rPr/>
+      </w:pPr>
+      <w:r>
+        <w:rPr/>
+        <w:t>2016.02.23</w:t>
+      </w:r>
+    </w:p>
+    <w:p>
+      <w:pPr>
+        <w:pStyle w:val="Normal"/>
+        <w:spacing w:before="0" w:after="200"/>
+        <w:rPr/>
+      </w:pPr>
+      <w:r>
+        <w:rPr/>
       </w:r>
     </w:p>
     <w:sectPr>
@@ -1563,30 +1592,9 @@
 
 <file path=word/comments.xml><?xml version="1.0" encoding="utf-8"?>
 <w:comments xmlns:o="urn:schemas-microsoft-com:office:office" xmlns:r="http://schemas.openxmlformats.org/officeDocument/2006/relationships" xmlns:v="urn:schemas-microsoft-com:vml" xmlns:w="http://schemas.openxmlformats.org/wordprocessingml/2006/main" xmlns:w10="urn:schemas-microsoft-com:office:word" xmlns:wp="http://schemas.openxmlformats.org/drawingml/2006/wordprocessingDrawing">
-  <w:comment w:id="0" w:author="Calvo-Weidt" w:date="2015-01-08T15:47:00Z" w:initials="C">
-    <w:p>
-      <w:r>
-        <w:rPr/>
-        <w:t>Posteriormente sí que marqué discípulos.</w:t>
-      </w:r>
-    </w:p>
-  </w:comment>
-  <w:comment w:id="1" w:author="Calvo-Weidt" w:date="2014-10-04T00:23:00Z" w:initials="C">
-    <w:p>
-      <w:r>
-        <w:rPr/>
-        <w:t>Creo que este ha cascado.</w:t>
-      </w:r>
-    </w:p>
-  </w:comment>
-  <w:comment w:id="2" w:author="Calvo-Weidt" w:date="2014-10-06T00:39:00Z" w:initials="C">
-    <w:p>
-      <w:r>
-        <w:rPr/>
-        <w:t>Hay que decir que no funciona del todo esta expresión regular :( hace cosas raras, como coger todo el texto.</w:t>
-      </w:r>
-    </w:p>
-  </w:comment>
+  <w:comment w:id="0" w:author="Calvo-Weidt" w:date="2015-01-08T15:47:00Z" w:initials="C"/>
+  <w:comment w:id="1" w:author="Calvo-Weidt" w:date="2014-10-04T00:23:00Z" w:initials="C"/>
+  <w:comment w:id="2" w:author="Calvo-Weidt" w:date="2014-10-06T00:39:00Z" w:initials="C"/>
 </w:comments>
 </file>
 
@@ -2211,152 +2219,14 @@
       <w:pPr/>
     </w:pPrDefault>
   </w:docDefaults>
-  <w:latentStyles w:count="267" w:defQFormat="0" w:defUnhideWhenUsed="1" w:defSemiHidden="1" w:defUIPriority="99" w:defLockedState="0">
-    <w:lsdException w:qFormat="1" w:semiHidden="0" w:uiPriority="0" w:unhideWhenUsed="0" w:name="Normal"/>
-    <w:lsdException w:qFormat="1" w:semiHidden="0" w:uiPriority="9" w:unhideWhenUsed="0" w:name="heading 1"/>
-    <w:lsdException w:qFormat="1" w:uiPriority="9" w:name="heading 2"/>
-    <w:lsdException w:qFormat="1" w:uiPriority="9" w:name="heading 3"/>
-    <w:lsdException w:qFormat="1" w:uiPriority="9" w:name="heading 4"/>
-    <w:lsdException w:qFormat="1" w:uiPriority="9" w:name="heading 5"/>
-    <w:lsdException w:qFormat="1" w:uiPriority="9" w:name="heading 6"/>
-    <w:lsdException w:qFormat="1" w:uiPriority="9" w:name="heading 7"/>
-    <w:lsdException w:qFormat="1" w:uiPriority="9" w:name="heading 8"/>
-    <w:lsdException w:qFormat="1" w:uiPriority="9" w:name="heading 9"/>
-    <w:lsdException w:uiPriority="39" w:name="toc 1"/>
-    <w:lsdException w:uiPriority="39" w:name="toc 2"/>
-    <w:lsdException w:uiPriority="39" w:name="toc 3"/>
-    <w:lsdException w:uiPriority="39" w:name="toc 4"/>
-    <w:lsdException w:uiPriority="39" w:name="toc 5"/>
-    <w:lsdException w:uiPriority="39" w:name="toc 6"/>
-    <w:lsdException w:uiPriority="39" w:name="toc 7"/>
-    <w:lsdException w:uiPriority="39" w:name="toc 8"/>
-    <w:lsdException w:uiPriority="39" w:name="toc 9"/>
-    <w:lsdException w:qFormat="1" w:uiPriority="35" w:name="caption"/>
-    <w:lsdException w:qFormat="1" w:semiHidden="0" w:uiPriority="10" w:unhideWhenUsed="0" w:name="Title"/>
-    <w:lsdException w:uiPriority="1" w:name="Default Paragraph Font"/>
-    <w:lsdException w:qFormat="1" w:semiHidden="0" w:uiPriority="11" w:unhideWhenUsed="0" w:name="Subtitle"/>
-    <w:lsdException w:qFormat="1" w:semiHidden="0" w:uiPriority="22" w:unhideWhenUsed="0" w:name="Strong"/>
-    <w:lsdException w:qFormat="1" w:semiHidden="0" w:uiPriority="20" w:unhideWhenUsed="0" w:name="Emphasis"/>
-    <w:lsdException w:semiHidden="0" w:uiPriority="59" w:unhideWhenUsed="0" w:name="Table Grid"/>
-    <w:lsdException w:unhideWhenUsed="0" w:name="Placeholder Text"/>
-    <w:lsdException w:qFormat="1" w:semiHidden="0" w:uiPriority="1" w:unhideWhenUsed="0" w:name="No Spacing"/>
-    <w:lsdException w:semiHidden="0" w:uiPriority="60" w:unhideWhenUsed="0" w:name="Light Shading"/>
-    <w:lsdException w:semiHidden="0" w:uiPriority="61" w:unhideWhenUsed="0" w:name="Light List"/>
-    <w:lsdException w:semiHidden="0" w:uiPriority="62" w:unhideWhenUsed="0" w:name="Light Grid"/>
-    <w:lsdException w:semiHidden="0" w:uiPriority="63" w:unhideWhenUsed="0" w:name="Medium Shading 1"/>
-    <w:lsdException w:semiHidden="0" w:uiPriority="64" w:unhideWhenUsed="0" w:name="Medium Shading 2"/>
-    <w:lsdException w:semiHidden="0" w:uiPriority="65" w:unhideWhenUsed="0" w:name="Medium List 1"/>
-    <w:lsdException w:semiHidden="0" w:uiPriority="66" w:unhideWhenUsed="0" w:name="Medium List 2"/>
-    <w:lsdException w:semiHidden="0" w:uiPriority="67" w:unhideWhenUsed="0" w:name="Medium Grid 1"/>
-    <w:lsdException w:semiHidden="0" w:uiPriority="68" w:unhideWhenUsed="0" w:name="Medium Grid 2"/>
-    <w:lsdException w:semiHidden="0" w:uiPriority="69" w:unhideWhenUsed="0" w:name="Medium Grid 3"/>
-    <w:lsdException w:semiHidden="0" w:uiPriority="70" w:unhideWhenUsed="0" w:name="Dark List"/>
-    <w:lsdException w:semiHidden="0" w:uiPriority="71" w:unhideWhenUsed="0" w:name="Colorful Shading"/>
-    <w:lsdException w:semiHidden="0" w:uiPriority="72" w:unhideWhenUsed="0" w:name="Colorful List"/>
-    <w:lsdException w:semiHidden="0" w:uiPriority="73" w:unhideWhenUsed="0" w:name="Colorful Grid"/>
-    <w:lsdException w:semiHidden="0" w:uiPriority="60" w:unhideWhenUsed="0" w:name="Light Shading Accent 1"/>
-    <w:lsdException w:semiHidden="0" w:uiPriority="61" w:unhideWhenUsed="0" w:name="Light List Accent 1"/>
-    <w:lsdException w:semiHidden="0" w:uiPriority="62" w:unhideWhenUsed="0" w:name="Light Grid Accent 1"/>
-    <w:lsdException w:semiHidden="0" w:uiPriority="63" w:unhideWhenUsed="0" w:name="Medium Shading 1 Accent 1"/>
-    <w:lsdException w:semiHidden="0" w:uiPriority="64" w:unhideWhenUsed="0" w:name="Medium Shading 2 Accent 1"/>
-    <w:lsdException w:semiHidden="0" w:uiPriority="65" w:unhideWhenUsed="0" w:name="Medium List 1 Accent 1"/>
-    <w:lsdException w:unhideWhenUsed="0" w:name="Revision"/>
-    <w:lsdException w:qFormat="1" w:semiHidden="0" w:uiPriority="34" w:unhideWhenUsed="0" w:name="List Paragraph"/>
-    <w:lsdException w:qFormat="1" w:semiHidden="0" w:uiPriority="29" w:unhideWhenUsed="0" w:name="Quote"/>
-    <w:lsdException w:qFormat="1" w:semiHidden="0" w:uiPriority="30" w:unhideWhenUsed="0" w:name="Intense Quote"/>
-    <w:lsdException w:semiHidden="0" w:uiPriority="66" w:unhideWhenUsed="0" w:name="Medium List 2 Accent 1"/>
-    <w:lsdException w:semiHidden="0" w:uiPriority="67" w:unhideWhenUsed="0" w:name="Medium Grid 1 Accent 1"/>
-    <w:lsdException w:semiHidden="0" w:uiPriority="68" w:unhideWhenUsed="0" w:name="Medium Grid 2 Accent 1"/>
-    <w:lsdException w:semiHidden="0" w:uiPriority="69" w:unhideWhenUsed="0" w:name="Medium Grid 3 Accent 1"/>
-    <w:lsdException w:semiHidden="0" w:uiPriority="70" w:unhideWhenUsed="0" w:name="Dark List Accent 1"/>
-    <w:lsdException w:semiHidden="0" w:uiPriority="71" w:unhideWhenUsed="0" w:name="Colorful Shading Accent 1"/>
-    <w:lsdException w:semiHidden="0" w:uiPriority="72" w:unhideWhenUsed="0" w:name="Colorful List Accent 1"/>
-    <w:lsdException w:semiHidden="0" w:uiPriority="73" w:unhideWhenUsed="0" w:name="Colorful Grid Accent 1"/>
-    <w:lsdException w:semiHidden="0" w:uiPriority="60" w:unhideWhenUsed="0" w:name="Light Shading Accent 2"/>
-    <w:lsdException w:semiHidden="0" w:uiPriority="61" w:unhideWhenUsed="0" w:name="Light List Accent 2"/>
-    <w:lsdException w:semiHidden="0" w:uiPriority="62" w:unhideWhenUsed="0" w:name="Light Grid Accent 2"/>
-    <w:lsdException w:semiHidden="0" w:uiPriority="63" w:unhideWhenUsed="0" w:name="Medium Shading 1 Accent 2"/>
-    <w:lsdException w:semiHidden="0" w:uiPriority="64" w:unhideWhenUsed="0" w:name="Medium Shading 2 Accent 2"/>
-    <w:lsdException w:semiHidden="0" w:uiPriority="65" w:unhideWhenUsed="0" w:name="Medium List 1 Accent 2"/>
-    <w:lsdException w:semiHidden="0" w:uiPriority="66" w:unhideWhenUsed="0" w:name="Medium List 2 Accent 2"/>
-    <w:lsdException w:semiHidden="0" w:uiPriority="67" w:unhideWhenUsed="0" w:name="Medium Grid 1 Accent 2"/>
-    <w:lsdException w:semiHidden="0" w:uiPriority="68" w:unhideWhenUsed="0" w:name="Medium Grid 2 Accent 2"/>
-    <w:lsdException w:semiHidden="0" w:uiPriority="69" w:unhideWhenUsed="0" w:name="Medium Grid 3 Accent 2"/>
-    <w:lsdException w:semiHidden="0" w:uiPriority="70" w:unhideWhenUsed="0" w:name="Dark List Accent 2"/>
-    <w:lsdException w:semiHidden="0" w:uiPriority="71" w:unhideWhenUsed="0" w:name="Colorful Shading Accent 2"/>
-    <w:lsdException w:semiHidden="0" w:uiPriority="72" w:unhideWhenUsed="0" w:name="Colorful List Accent 2"/>
-    <w:lsdException w:semiHidden="0" w:uiPriority="73" w:unhideWhenUsed="0" w:name="Colorful Grid Accent 2"/>
-    <w:lsdException w:semiHidden="0" w:uiPriority="60" w:unhideWhenUsed="0" w:name="Light Shading Accent 3"/>
-    <w:lsdException w:semiHidden="0" w:uiPriority="61" w:unhideWhenUsed="0" w:name="Light List Accent 3"/>
-    <w:lsdException w:semiHidden="0" w:uiPriority="62" w:unhideWhenUsed="0" w:name="Light Grid Accent 3"/>
-    <w:lsdException w:semiHidden="0" w:uiPriority="63" w:unhideWhenUsed="0" w:name="Medium Shading 1 Accent 3"/>
-    <w:lsdException w:semiHidden="0" w:uiPriority="64" w:unhideWhenUsed="0" w:name="Medium Shading 2 Accent 3"/>
-    <w:lsdException w:semiHidden="0" w:uiPriority="65" w:unhideWhenUsed="0" w:name="Medium List 1 Accent 3"/>
-    <w:lsdException w:semiHidden="0" w:uiPriority="66" w:unhideWhenUsed="0" w:name="Medium List 2 Accent 3"/>
-    <w:lsdException w:semiHidden="0" w:uiPriority="67" w:unhideWhenUsed="0" w:name="Medium Grid 1 Accent 3"/>
-    <w:lsdException w:semiHidden="0" w:uiPriority="68" w:unhideWhenUsed="0" w:name="Medium Grid 2 Accent 3"/>
-    <w:lsdException w:semiHidden="0" w:uiPriority="69" w:unhideWhenUsed="0" w:name="Medium Grid 3 Accent 3"/>
-    <w:lsdException w:semiHidden="0" w:uiPriority="70" w:unhideWhenUsed="0" w:name="Dark List Accent 3"/>
-    <w:lsdException w:semiHidden="0" w:uiPriority="71" w:unhideWhenUsed="0" w:name="Colorful Shading Accent 3"/>
-    <w:lsdException w:semiHidden="0" w:uiPriority="72" w:unhideWhenUsed="0" w:name="Colorful List Accent 3"/>
-    <w:lsdException w:semiHidden="0" w:uiPriority="73" w:unhideWhenUsed="0" w:name="Colorful Grid Accent 3"/>
-    <w:lsdException w:semiHidden="0" w:uiPriority="60" w:unhideWhenUsed="0" w:name="Light Shading Accent 4"/>
-    <w:lsdException w:semiHidden="0" w:uiPriority="61" w:unhideWhenUsed="0" w:name="Light List Accent 4"/>
-    <w:lsdException w:semiHidden="0" w:uiPriority="62" w:unhideWhenUsed="0" w:name="Light Grid Accent 4"/>
-    <w:lsdException w:semiHidden="0" w:uiPriority="63" w:unhideWhenUsed="0" w:name="Medium Shading 1 Accent 4"/>
-    <w:lsdException w:semiHidden="0" w:uiPriority="64" w:unhideWhenUsed="0" w:name="Medium Shading 2 Accent 4"/>
-    <w:lsdException w:semiHidden="0" w:uiPriority="65" w:unhideWhenUsed="0" w:name="Medium List 1 Accent 4"/>
-    <w:lsdException w:semiHidden="0" w:uiPriority="66" w:unhideWhenUsed="0" w:name="Medium List 2 Accent 4"/>
-    <w:lsdException w:semiHidden="0" w:uiPriority="67" w:unhideWhenUsed="0" w:name="Medium Grid 1 Accent 4"/>
-    <w:lsdException w:semiHidden="0" w:uiPriority="68" w:unhideWhenUsed="0" w:name="Medium Grid 2 Accent 4"/>
-    <w:lsdException w:semiHidden="0" w:uiPriority="69" w:unhideWhenUsed="0" w:name="Medium Grid 3 Accent 4"/>
-    <w:lsdException w:semiHidden="0" w:uiPriority="70" w:unhideWhenUsed="0" w:name="Dark List Accent 4"/>
-    <w:lsdException w:semiHidden="0" w:uiPriority="71" w:unhideWhenUsed="0" w:name="Colorful Shading Accent 4"/>
-    <w:lsdException w:semiHidden="0" w:uiPriority="72" w:unhideWhenUsed="0" w:name="Colorful List Accent 4"/>
-    <w:lsdException w:semiHidden="0" w:uiPriority="73" w:unhideWhenUsed="0" w:name="Colorful Grid Accent 4"/>
-    <w:lsdException w:semiHidden="0" w:uiPriority="60" w:unhideWhenUsed="0" w:name="Light Shading Accent 5"/>
-    <w:lsdException w:semiHidden="0" w:uiPriority="61" w:unhideWhenUsed="0" w:name="Light List Accent 5"/>
-    <w:lsdException w:semiHidden="0" w:uiPriority="62" w:unhideWhenUsed="0" w:name="Light Grid Accent 5"/>
-    <w:lsdException w:semiHidden="0" w:uiPriority="63" w:unhideWhenUsed="0" w:name="Medium Shading 1 Accent 5"/>
-    <w:lsdException w:semiHidden="0" w:uiPriority="64" w:unhideWhenUsed="0" w:name="Medium Shading 2 Accent 5"/>
-    <w:lsdException w:semiHidden="0" w:uiPriority="65" w:unhideWhenUsed="0" w:name="Medium List 1 Accent 5"/>
-    <w:lsdException w:semiHidden="0" w:uiPriority="66" w:unhideWhenUsed="0" w:name="Medium List 2 Accent 5"/>
-    <w:lsdException w:semiHidden="0" w:uiPriority="67" w:unhideWhenUsed="0" w:name="Medium Grid 1 Accent 5"/>
-    <w:lsdException w:semiHidden="0" w:uiPriority="68" w:unhideWhenUsed="0" w:name="Medium Grid 2 Accent 5"/>
-    <w:lsdException w:semiHidden="0" w:uiPriority="69" w:unhideWhenUsed="0" w:name="Medium Grid 3 Accent 5"/>
-    <w:lsdException w:semiHidden="0" w:uiPriority="70" w:unhideWhenUsed="0" w:name="Dark List Accent 5"/>
-    <w:lsdException w:semiHidden="0" w:uiPriority="71" w:unhideWhenUsed="0" w:name="Colorful Shading Accent 5"/>
-    <w:lsdException w:semiHidden="0" w:uiPriority="72" w:unhideWhenUsed="0" w:name="Colorful List Accent 5"/>
-    <w:lsdException w:semiHidden="0" w:uiPriority="73" w:unhideWhenUsed="0" w:name="Colorful Grid Accent 5"/>
-    <w:lsdException w:semiHidden="0" w:uiPriority="60" w:unhideWhenUsed="0" w:name="Light Shading Accent 6"/>
-    <w:lsdException w:semiHidden="0" w:uiPriority="61" w:unhideWhenUsed="0" w:name="Light List Accent 6"/>
-    <w:lsdException w:semiHidden="0" w:uiPriority="62" w:unhideWhenUsed="0" w:name="Light Grid Accent 6"/>
-    <w:lsdException w:semiHidden="0" w:uiPriority="63" w:unhideWhenUsed="0" w:name="Medium Shading 1 Accent 6"/>
-    <w:lsdException w:semiHidden="0" w:uiPriority="64" w:unhideWhenUsed="0" w:name="Medium Shading 2 Accent 6"/>
-    <w:lsdException w:semiHidden="0" w:uiPriority="65" w:unhideWhenUsed="0" w:name="Medium List 1 Accent 6"/>
-    <w:lsdException w:semiHidden="0" w:uiPriority="66" w:unhideWhenUsed="0" w:name="Medium List 2 Accent 6"/>
-    <w:lsdException w:semiHidden="0" w:uiPriority="67" w:unhideWhenUsed="0" w:name="Medium Grid 1 Accent 6"/>
-    <w:lsdException w:semiHidden="0" w:uiPriority="68" w:unhideWhenUsed="0" w:name="Medium Grid 2 Accent 6"/>
-    <w:lsdException w:semiHidden="0" w:uiPriority="69" w:unhideWhenUsed="0" w:name="Medium Grid 3 Accent 6"/>
-    <w:lsdException w:semiHidden="0" w:uiPriority="70" w:unhideWhenUsed="0" w:name="Dark List Accent 6"/>
-    <w:lsdException w:semiHidden="0" w:uiPriority="71" w:unhideWhenUsed="0" w:name="Colorful Shading Accent 6"/>
-    <w:lsdException w:semiHidden="0" w:uiPriority="72" w:unhideWhenUsed="0" w:name="Colorful List Accent 6"/>
-    <w:lsdException w:semiHidden="0" w:uiPriority="73" w:unhideWhenUsed="0" w:name="Colorful Grid Accent 6"/>
-    <w:lsdException w:qFormat="1" w:semiHidden="0" w:uiPriority="19" w:unhideWhenUsed="0" w:name="Subtle Emphasis"/>
-    <w:lsdException w:qFormat="1" w:semiHidden="0" w:uiPriority="21" w:unhideWhenUsed="0" w:name="Intense Emphasis"/>
-    <w:lsdException w:qFormat="1" w:semiHidden="0" w:uiPriority="31" w:unhideWhenUsed="0" w:name="Subtle Reference"/>
-    <w:lsdException w:qFormat="1" w:semiHidden="0" w:uiPriority="32" w:unhideWhenUsed="0" w:name="Intense Reference"/>
-    <w:lsdException w:qFormat="1" w:semiHidden="0" w:uiPriority="33" w:unhideWhenUsed="0" w:name="Book Title"/>
-    <w:lsdException w:uiPriority="37" w:name="Bibliography"/>
-    <w:lsdException w:qFormat="1" w:uiPriority="39" w:name="TOC Heading"/>
-  </w:latentStyles>
-  <w:style w:type="paragraph" w:styleId="Normal" w:default="1">
+  <w:style w:type="paragraph" w:styleId="Normal">
     <w:name w:val="Normal"/>
-    <w:qFormat/>
-    <w:rsid w:val="00203c88"/>
     <w:pPr>
       <w:widowControl/>
       <w:suppressAutoHyphens w:val="true"/>
+      <w:kinsoku w:val="true"/>
+      <w:overflowPunct w:val="true"/>
+      <w:autoSpaceDE w:val="true"/>
       <w:bidi w:val="0"/>
       <w:spacing w:before="0" w:after="200"/>
       <w:jc w:val="left"/>
@@ -2371,10 +2241,6 @@
   </w:style>
   <w:style w:type="paragraph" w:styleId="Heading1">
     <w:name w:val="Heading 1"/>
-    <w:uiPriority w:val="9"/>
-    <w:qFormat/>
-    <w:link w:val="Ttulo1Car"/>
-    <w:rsid w:val="00c71e15"/>
     <w:basedOn w:val="Normal"/>
     <w:next w:val="Normal"/>
     <w:pPr>
@@ -2384,7 +2250,7 @@
       <w:outlineLvl w:val="0"/>
     </w:pPr>
     <w:rPr>
-      <w:rFonts w:ascii="Cambria" w:hAnsi="Cambria" w:cs=""/>
+      <w:rFonts w:ascii="Cambria" w:hAnsi="Cambria" w:cs="Calibri"/>
       <w:b/>
       <w:bCs/>
       <w:color w:val="365F91"/>
@@ -2394,11 +2260,6 @@
   </w:style>
   <w:style w:type="paragraph" w:styleId="Heading2">
     <w:name w:val="Heading 2"/>
-    <w:uiPriority w:val="9"/>
-    <w:qFormat/>
-    <w:unhideWhenUsed/>
-    <w:link w:val="Ttulo2Car"/>
-    <w:rsid w:val="0044576c"/>
     <w:basedOn w:val="Normal"/>
     <w:next w:val="Normal"/>
     <w:pPr>
@@ -2408,7 +2269,7 @@
       <w:outlineLvl w:val="1"/>
     </w:pPr>
     <w:rPr>
-      <w:rFonts w:ascii="Cambria" w:hAnsi="Cambria" w:cs=""/>
+      <w:rFonts w:ascii="Cambria" w:hAnsi="Cambria" w:cs="Calibri"/>
       <w:b/>
       <w:bCs/>
       <w:color w:val="4F81BD"/>
@@ -2418,11 +2279,6 @@
   </w:style>
   <w:style w:type="paragraph" w:styleId="Heading3">
     <w:name w:val="Heading 3"/>
-    <w:uiPriority w:val="9"/>
-    <w:qFormat/>
-    <w:unhideWhenUsed/>
-    <w:link w:val="Ttulo3Car"/>
-    <w:rsid w:val="0044576c"/>
     <w:basedOn w:val="Normal"/>
     <w:next w:val="Normal"/>
     <w:pPr>
@@ -2432,27 +2288,21 @@
       <w:outlineLvl w:val="2"/>
     </w:pPr>
     <w:rPr>
-      <w:rFonts w:ascii="Cambria" w:hAnsi="Cambria" w:cs=""/>
+      <w:rFonts w:ascii="Cambria" w:hAnsi="Cambria" w:cs="Calibri"/>
       <w:b/>
       <w:bCs/>
       <w:color w:val="4F81BD"/>
     </w:rPr>
   </w:style>
-  <w:style w:type="character" w:styleId="DefaultParagraphFont" w:default="1">
+  <w:style w:type="character" w:styleId="DefaultParagraphFont">
     <w:name w:val="Default Paragraph Font"/>
-    <w:uiPriority w:val="1"/>
-    <w:semiHidden/>
-    <w:unhideWhenUsed/>
     <w:rPr/>
   </w:style>
-  <w:style w:type="character" w:styleId="Ttulo1Car" w:customStyle="1">
+  <w:style w:type="character" w:styleId="Ttulo1Car">
     <w:name w:val="Título 1 Car"/>
-    <w:uiPriority w:val="9"/>
-    <w:link w:val="Ttulo1"/>
-    <w:rsid w:val="00c71e15"/>
     <w:basedOn w:val="DefaultParagraphFont"/>
     <w:rPr>
-      <w:rFonts w:ascii="Cambria" w:hAnsi="Cambria" w:cs=""/>
+      <w:rFonts w:ascii="Cambria" w:hAnsi="Cambria" w:cs="Calibri"/>
       <w:b/>
       <w:bCs/>
       <w:color w:val="365F91"/>
@@ -2460,14 +2310,11 @@
       <w:szCs w:val="28"/>
     </w:rPr>
   </w:style>
-  <w:style w:type="character" w:styleId="Ttulo2Car" w:customStyle="1">
+  <w:style w:type="character" w:styleId="Ttulo2Car">
     <w:name w:val="Título 2 Car"/>
-    <w:uiPriority w:val="9"/>
-    <w:link w:val="Ttulo2"/>
-    <w:rsid w:val="0044576c"/>
     <w:basedOn w:val="DefaultParagraphFont"/>
     <w:rPr>
-      <w:rFonts w:ascii="Cambria" w:hAnsi="Cambria" w:cs=""/>
+      <w:rFonts w:ascii="Cambria" w:hAnsi="Cambria" w:cs="Calibri"/>
       <w:b/>
       <w:bCs/>
       <w:color w:val="4F81BD"/>
@@ -2475,25 +2322,18 @@
       <w:szCs w:val="26"/>
     </w:rPr>
   </w:style>
-  <w:style w:type="character" w:styleId="Ttulo3Car" w:customStyle="1">
+  <w:style w:type="character" w:styleId="Ttulo3Car">
     <w:name w:val="Título 3 Car"/>
-    <w:uiPriority w:val="9"/>
-    <w:link w:val="Ttulo3"/>
-    <w:rsid w:val="0044576c"/>
     <w:basedOn w:val="DefaultParagraphFont"/>
     <w:rPr>
-      <w:rFonts w:ascii="Cambria" w:hAnsi="Cambria" w:cs=""/>
+      <w:rFonts w:ascii="Cambria" w:hAnsi="Cambria" w:cs="Calibri"/>
       <w:b/>
       <w:bCs/>
       <w:color w:val="4F81BD"/>
     </w:rPr>
   </w:style>
-  <w:style w:type="character" w:styleId="MapadeldocumentoCar" w:customStyle="1">
+  <w:style w:type="character" w:styleId="MapadeldocumentoCar">
     <w:name w:val="Mapa del documento Car"/>
-    <w:uiPriority w:val="99"/>
-    <w:semiHidden/>
-    <w:link w:val="Mapadeldocumento"/>
-    <w:rsid w:val="00f1759a"/>
     <w:basedOn w:val="DefaultParagraphFont"/>
     <w:rPr>
       <w:rFonts w:ascii="Tahoma" w:hAnsi="Tahoma" w:cs="Tahoma"/>
@@ -2503,46 +2343,30 @@
   </w:style>
   <w:style w:type="character" w:styleId="Annotationreference">
     <w:name w:val="annotation reference"/>
-    <w:uiPriority w:val="99"/>
-    <w:semiHidden/>
-    <w:unhideWhenUsed/>
-    <w:rsid w:val="00ce4a86"/>
     <w:basedOn w:val="DefaultParagraphFont"/>
     <w:rPr>
       <w:sz w:val="16"/>
       <w:szCs w:val="16"/>
     </w:rPr>
   </w:style>
-  <w:style w:type="character" w:styleId="TextocomentarioCar" w:customStyle="1">
+  <w:style w:type="character" w:styleId="TextocomentarioCar">
     <w:name w:val="Texto comentario Car"/>
-    <w:uiPriority w:val="99"/>
-    <w:semiHidden/>
-    <w:link w:val="Textocomentario"/>
-    <w:rsid w:val="00ce4a86"/>
     <w:basedOn w:val="DefaultParagraphFont"/>
     <w:rPr>
       <w:sz w:val="20"/>
       <w:szCs w:val="20"/>
     </w:rPr>
   </w:style>
-  <w:style w:type="character" w:styleId="AsuntodelcomentarioCar" w:customStyle="1">
+  <w:style w:type="character" w:styleId="AsuntodelcomentarioCar">
     <w:name w:val="Asunto del comentario Car"/>
-    <w:uiPriority w:val="99"/>
-    <w:semiHidden/>
-    <w:link w:val="Asuntodelcomentario"/>
-    <w:rsid w:val="00ce4a86"/>
     <w:basedOn w:val="TextocomentarioCar"/>
     <w:rPr>
       <w:b/>
       <w:bCs/>
     </w:rPr>
   </w:style>
-  <w:style w:type="character" w:styleId="TextodegloboCar" w:customStyle="1">
+  <w:style w:type="character" w:styleId="TextodegloboCar">
     <w:name w:val="Texto de globo Car"/>
-    <w:uiPriority w:val="99"/>
-    <w:semiHidden/>
-    <w:link w:val="Textodeglobo"/>
-    <w:rsid w:val="00ce4a86"/>
     <w:basedOn w:val="DefaultParagraphFont"/>
     <w:rPr>
       <w:rFonts w:ascii="Tahoma" w:hAnsi="Tahoma" w:cs="Tahoma"/>
@@ -2624,6 +2448,30 @@
   </w:style>
   <w:style w:type="character" w:styleId="ListLabel12">
     <w:name w:val="ListLabel 12"/>
+    <w:rPr>
+      <w:rFonts w:cs="OpenSymbol"/>
+    </w:rPr>
+  </w:style>
+  <w:style w:type="character" w:styleId="ListLabel13">
+    <w:name w:val="ListLabel 13"/>
+    <w:rPr>
+      <w:rFonts w:cs="Symbol"/>
+    </w:rPr>
+  </w:style>
+  <w:style w:type="character" w:styleId="ListLabel14">
+    <w:name w:val="ListLabel 14"/>
+    <w:rPr>
+      <w:rFonts w:cs="Courier New"/>
+    </w:rPr>
+  </w:style>
+  <w:style w:type="character" w:styleId="ListLabel15">
+    <w:name w:val="ListLabel 15"/>
+    <w:rPr>
+      <w:rFonts w:cs="Wingdings"/>
+    </w:rPr>
+  </w:style>
+  <w:style w:type="character" w:styleId="ListLabel16">
+    <w:name w:val="ListLabel 16"/>
     <w:rPr>
       <w:rFonts w:cs="OpenSymbol"/>
     </w:rPr>
@@ -2685,9 +2533,6 @@
   </w:style>
   <w:style w:type="paragraph" w:styleId="ListParagraph">
     <w:name w:val="List Paragraph"/>
-    <w:uiPriority w:val="34"/>
-    <w:qFormat/>
-    <w:rsid w:val="00a56278"/>
     <w:basedOn w:val="Normal"/>
     <w:pPr>
       <w:spacing w:before="0" w:after="200"/>
@@ -2698,11 +2543,6 @@
   </w:style>
   <w:style w:type="paragraph" w:styleId="DocumentMap">
     <w:name w:val="Document Map"/>
-    <w:uiPriority w:val="99"/>
-    <w:semiHidden/>
-    <w:unhideWhenUsed/>
-    <w:link w:val="MapadeldocumentoCar"/>
-    <w:rsid w:val="00f1759a"/>
     <w:basedOn w:val="Normal"/>
     <w:pPr>
       <w:spacing w:before="0" w:after="0"/>
@@ -2715,11 +2555,6 @@
   </w:style>
   <w:style w:type="paragraph" w:styleId="Annotationtext">
     <w:name w:val="annotation text"/>
-    <w:uiPriority w:val="99"/>
-    <w:semiHidden/>
-    <w:unhideWhenUsed/>
-    <w:link w:val="TextocomentarioCar"/>
-    <w:rsid w:val="00ce4a86"/>
     <w:basedOn w:val="Normal"/>
     <w:pPr/>
     <w:rPr>
@@ -2729,11 +2564,6 @@
   </w:style>
   <w:style w:type="paragraph" w:styleId="Annotationsubject">
     <w:name w:val="annotation subject"/>
-    <w:uiPriority w:val="99"/>
-    <w:semiHidden/>
-    <w:unhideWhenUsed/>
-    <w:link w:val="AsuntodelcomentarioCar"/>
-    <w:rsid w:val="00ce4a86"/>
     <w:basedOn w:val="Annotationtext"/>
     <w:pPr/>
     <w:rPr>
@@ -2743,11 +2573,6 @@
   </w:style>
   <w:style w:type="paragraph" w:styleId="BalloonText">
     <w:name w:val="Balloon Text"/>
-    <w:uiPriority w:val="99"/>
-    <w:semiHidden/>
-    <w:unhideWhenUsed/>
-    <w:link w:val="TextodegloboCar"/>
-    <w:rsid w:val="00ce4a86"/>
     <w:basedOn w:val="Normal"/>
     <w:pPr>
       <w:spacing w:before="0" w:after="0"/>
@@ -2776,420 +2601,8 @@
     <w:pPr/>
     <w:rPr/>
   </w:style>
-  <w:style w:type="numbering" w:styleId="NoList" w:default="1">
+  <w:style w:type="numbering" w:styleId="NoList">
     <w:name w:val="No List"/>
-    <w:uiPriority w:val="99"/>
-    <w:semiHidden/>
-    <w:unhideWhenUsed/>
-  </w:style>
-  <w:style w:type="table" w:default="1" w:styleId="Tablanormal">
-    <w:name w:val="Normal Table"/>
-    <w:uiPriority w:val="99"/>
-    <w:qFormat/>
-    <w:semiHidden/>
-    <w:unhideWhenUsed/>
-    <w:tblPr>
-      <w:tblInd w:type="dxa" w:w="0"/>
-      <w:tblCellMar>
-        <w:top w:w="0" w:type="dxa"/>
-        <w:left w:w="108" w:type="dxa"/>
-        <w:bottom w:w="0" w:type="dxa"/>
-        <w:right w:w="108" w:type="dxa"/>
-      </w:tblCellMar>
-    </w:tblPr>
-  </w:style>
-  <w:style w:type="table" w:styleId="Sombreadoclaro">
-    <w:name w:val="Light Shading"/>
-    <w:basedOn w:val="Tablanormal"/>
-    <w:uiPriority w:val="60"/>
-    <w:rsid w:val="001c34d2"/>
-    <w:pPr>
-      <w:spacing w:after="120" w:before="120"/>
-      <w:jc w:val="center"/>
-    </w:pPr>
-    <w:rPr>
-      <w:color w:themeShade="bf" w:themeColor="text1" w:val="000000"/>
-    </w:rPr>
-    <w:tblPr>
-      <w:tblStyleRowBandSize w:val="1"/>
-      <w:tblStyleColBandSize w:val="1"/>
-      <w:tblInd w:type="dxa" w:w="0"/>
-      <w:tblBorders>
-        <w:top w:space="0" w:sz="8" w:themeColor="text1" w:color="000000" w:val="single"/>
-        <w:bottom w:space="0" w:sz="8" w:themeColor="text1" w:color="000000" w:val="single"/>
-      </w:tblBorders>
-      <w:tblCellMar>
-        <w:top w:w="0" w:type="dxa"/>
-        <w:left w:w="108" w:type="dxa"/>
-        <w:bottom w:w="0" w:type="dxa"/>
-        <w:right w:w="108" w:type="dxa"/>
-      </w:tblCellMar>
-    </w:tblPr>
-    <w:tcPr>
-      <w:shd w:fill="auto" w:color="auto" w:val="clear"/>
-      <w:vAlign w:val="center"/>
-    </w:tcPr>
-    <w:tblStylePr w:type="firstRow">
-      <w:pPr>
-        <w:spacing w:lineRule="auto" w:line="240" w:after="0" w:before="0"/>
-      </w:pPr>
-      <w:rPr>
-        <w:b/>
-        <w:bCs/>
-      </w:rPr>
-      <w:tblPr/>
-      <w:tcPr>
-        <w:tcBorders>
-          <w:top w:space="0" w:sz="8" w:themeColor="text1" w:color="000000" w:val="single"/>
-          <w:left w:val="nil"/>
-          <w:bottom w:space="0" w:sz="8" w:themeColor="text1" w:color="000000" w:val="single"/>
-          <w:right w:val="nil"/>
-          <w:insideH w:val="nil"/>
-          <w:insideV w:val="nil"/>
-        </w:tcBorders>
-      </w:tcPr>
-    </w:tblStylePr>
-    <w:tblStylePr w:type="lastRow">
-      <w:pPr>
-        <w:spacing w:lineRule="auto" w:line="240" w:after="0" w:before="0"/>
-      </w:pPr>
-      <w:rPr>
-        <w:b/>
-        <w:bCs/>
-      </w:rPr>
-      <w:tblPr/>
-      <w:tcPr>
-        <w:tcBorders>
-          <w:top w:space="0" w:sz="8" w:themeColor="text1" w:color="000000" w:val="single"/>
-          <w:left w:val="nil"/>
-          <w:bottom w:space="0" w:sz="8" w:themeColor="text1" w:color="000000" w:val="single"/>
-          <w:right w:val="nil"/>
-          <w:insideH w:val="nil"/>
-          <w:insideV w:val="nil"/>
-        </w:tcBorders>
-      </w:tcPr>
-    </w:tblStylePr>
-    <w:tblStylePr w:type="firstCol">
-      <w:rPr>
-        <w:b/>
-        <w:bCs/>
-      </w:rPr>
-      <w:tblPr/>
-    </w:tblStylePr>
-    <w:tblStylePr w:type="lastCol">
-      <w:rPr>
-        <w:b/>
-        <w:bCs/>
-      </w:rPr>
-      <w:tblPr/>
-    </w:tblStylePr>
-    <w:tblStylePr w:type="band1Vert">
-      <w:tblPr/>
-      <w:tcPr>
-        <w:tcBorders>
-          <w:left w:val="nil"/>
-          <w:right w:val="nil"/>
-          <w:insideH w:val="nil"/>
-          <w:insideV w:val="nil"/>
-        </w:tcBorders>
-        <w:shd w:themeFill="text1" w:themeFillTint="3f" w:fill="C0C0C0" w:color="auto" w:val="clear"/>
-      </w:tcPr>
-    </w:tblStylePr>
-    <w:tblStylePr w:type="band1Horz">
-      <w:tblPr/>
-      <w:tcPr>
-        <w:tcBorders>
-          <w:left w:val="nil"/>
-          <w:right w:val="nil"/>
-          <w:insideH w:val="nil"/>
-          <w:insideV w:val="nil"/>
-        </w:tcBorders>
-        <w:shd w:themeFill="text1" w:themeFillTint="3f" w:fill="C0C0C0" w:color="auto" w:val="clear"/>
-      </w:tcPr>
-    </w:tblStylePr>
   </w:style>
 </w:styles>
-</file>
-
-<file path=word/theme/theme1.xml><?xml version="1.0" encoding="utf-8"?>
-<a:theme xmlns:a="http://schemas.openxmlformats.org/drawingml/2006/main" name="Tema de Office">
-  <a:themeElements>
-    <a:clrScheme name="Office">
-      <a:dk1>
-        <a:sysClr val="windowText" lastClr="000000"/>
-      </a:dk1>
-      <a:lt1>
-        <a:sysClr val="window" lastClr="FFFFFF"/>
-      </a:lt1>
-      <a:dk2>
-        <a:srgbClr val="1F497D"/>
-      </a:dk2>
-      <a:lt2>
-        <a:srgbClr val="EEECE1"/>
-      </a:lt2>
-      <a:accent1>
-        <a:srgbClr val="4F81BD"/>
-      </a:accent1>
-      <a:accent2>
-        <a:srgbClr val="C0504D"/>
-      </a:accent2>
-      <a:accent3>
-        <a:srgbClr val="9BBB59"/>
-      </a:accent3>
-      <a:accent4>
-        <a:srgbClr val="8064A2"/>
-      </a:accent4>
-      <a:accent5>
-        <a:srgbClr val="4BACC6"/>
-      </a:accent5>
-      <a:accent6>
-        <a:srgbClr val="F79646"/>
-      </a:accent6>
-      <a:hlink>
-        <a:srgbClr val="0000FF"/>
-      </a:hlink>
-      <a:folHlink>
-        <a:srgbClr val="800080"/>
-      </a:folHlink>
-    </a:clrScheme>
-    <a:fontScheme name="Office">
-      <a:majorFont>
-        <a:latin typeface="Cambria"/>
-        <a:ea typeface=""/>
-        <a:cs typeface=""/>
-        <a:font script="Jpan" typeface="ＭＳ ゴシック"/>
-        <a:font script="Hang" typeface="맑은 고딕"/>
-        <a:font script="Hans" typeface="宋体"/>
-        <a:font script="Hant" typeface="新細明體"/>
-        <a:font script="Arab" typeface="Times New Roman"/>
-        <a:font script="Hebr" typeface="Times New Roman"/>
-        <a:font script="Thai" typeface="Angsana New"/>
-        <a:font script="Ethi" typeface="Nyala"/>
-        <a:font script="Beng" typeface="Vrinda"/>
-        <a:font script="Gujr" typeface="Shruti"/>
-        <a:font script="Khmr" typeface="MoolBoran"/>
-        <a:font script="Knda" typeface="Tunga"/>
-        <a:font script="Guru" typeface="Raavi"/>
-        <a:font script="Cans" typeface="Euphemia"/>
-        <a:font script="Cher" typeface="Plantagenet Cherokee"/>
-        <a:font script="Yiii" typeface="Microsoft Yi Baiti"/>
-        <a:font script="Tibt" typeface="Microsoft Himalaya"/>
-        <a:font script="Thaa" typeface="MV Boli"/>
-        <a:font script="Deva" typeface="Mangal"/>
-        <a:font script="Telu" typeface="Gautami"/>
-        <a:font script="Taml" typeface="Latha"/>
-        <a:font script="Syrc" typeface="Estrangelo Edessa"/>
-        <a:font script="Orya" typeface="Kalinga"/>
-        <a:font script="Mlym" typeface="Kartika"/>
-        <a:font script="Laoo" typeface="DokChampa"/>
-        <a:font script="Sinh" typeface="Iskoola Pota"/>
-        <a:font script="Mong" typeface="Mongolian Baiti"/>
-        <a:font script="Viet" typeface="Times New Roman"/>
-        <a:font script="Uigh" typeface="Microsoft Uighur"/>
-      </a:majorFont>
-      <a:minorFont>
-        <a:latin typeface="Calibri"/>
-        <a:ea typeface=""/>
-        <a:cs typeface=""/>
-        <a:font script="Jpan" typeface="ＭＳ 明朝"/>
-        <a:font script="Hang" typeface="맑은 고딕"/>
-        <a:font script="Hans" typeface="宋体"/>
-        <a:font script="Hant" typeface="新細明體"/>
-        <a:font script="Arab" typeface="Arial"/>
-        <a:font script="Hebr" typeface="Arial"/>
-        <a:font script="Thai" typeface="Cordia New"/>
-        <a:font script="Ethi" typeface="Nyala"/>
-        <a:font script="Beng" typeface="Vrinda"/>
-        <a:font script="Gujr" typeface="Shruti"/>
-        <a:font script="Khmr" typeface="DaunPenh"/>
-        <a:font script="Knda" typeface="Tunga"/>
-        <a:font script="Guru" typeface="Raavi"/>
-        <a:font script="Cans" typeface="Euphemia"/>
-        <a:font script="Cher" typeface="Plantagenet Cherokee"/>
-        <a:font script="Yiii" typeface="Microsoft Yi Baiti"/>
-        <a:font script="Tibt" typeface="Microsoft Himalaya"/>
-        <a:font script="Thaa" typeface="MV Boli"/>
-        <a:font script="Deva" typeface="Mangal"/>
-        <a:font script="Telu" typeface="Gautami"/>
-        <a:font script="Taml" typeface="Latha"/>
-        <a:font script="Syrc" typeface="Estrangelo Edessa"/>
-        <a:font script="Orya" typeface="Kalinga"/>
-        <a:font script="Mlym" typeface="Kartika"/>
-        <a:font script="Laoo" typeface="DokChampa"/>
-        <a:font script="Sinh" typeface="Iskoola Pota"/>
-        <a:font script="Mong" typeface="Mongolian Baiti"/>
-        <a:font script="Viet" typeface="Arial"/>
-        <a:font script="Uigh" typeface="Microsoft Uighur"/>
-      </a:minorFont>
-    </a:fontScheme>
-    <a:fmtScheme name="Office">
-      <a:fillStyleLst>
-        <a:solidFill>
-          <a:schemeClr val="phClr"/>
-        </a:solidFill>
-        <a:gradFill rotWithShape="1">
-          <a:gsLst>
-            <a:gs pos="0">
-              <a:schemeClr val="phClr">
-                <a:tint val="50000"/>
-                <a:satMod val="300000"/>
-              </a:schemeClr>
-            </a:gs>
-            <a:gs pos="35000">
-              <a:schemeClr val="phClr">
-                <a:tint val="37000"/>
-                <a:satMod val="300000"/>
-              </a:schemeClr>
-            </a:gs>
-            <a:gs pos="100000">
-              <a:schemeClr val="phClr">
-                <a:tint val="15000"/>
-                <a:satMod val="350000"/>
-              </a:schemeClr>
-            </a:gs>
-          </a:gsLst>
-          <a:lin ang="16200000" scaled="1"/>
-        </a:gradFill>
-        <a:gradFill rotWithShape="1">
-          <a:gsLst>
-            <a:gs pos="0">
-              <a:schemeClr val="phClr">
-                <a:shade val="51000"/>
-                <a:satMod val="130000"/>
-              </a:schemeClr>
-            </a:gs>
-            <a:gs pos="80000">
-              <a:schemeClr val="phClr">
-                <a:shade val="93000"/>
-                <a:satMod val="130000"/>
-              </a:schemeClr>
-            </a:gs>
-            <a:gs pos="100000">
-              <a:schemeClr val="phClr">
-                <a:shade val="94000"/>
-                <a:satMod val="135000"/>
-              </a:schemeClr>
-            </a:gs>
-          </a:gsLst>
-          <a:lin ang="16200000" scaled="0"/>
-        </a:gradFill>
-      </a:fillStyleLst>
-      <a:lnStyleLst>
-        <a:ln w="9525" cap="flat" cmpd="sng" algn="ctr">
-          <a:solidFill>
-            <a:schemeClr val="phClr">
-              <a:shade val="95000"/>
-              <a:satMod val="105000"/>
-            </a:schemeClr>
-          </a:solidFill>
-          <a:prstDash val="solid"/>
-        </a:ln>
-        <a:ln w="25400" cap="flat" cmpd="sng" algn="ctr">
-          <a:solidFill>
-            <a:schemeClr val="phClr"/>
-          </a:solidFill>
-          <a:prstDash val="solid"/>
-        </a:ln>
-        <a:ln w="38100" cap="flat" cmpd="sng" algn="ctr">
-          <a:solidFill>
-            <a:schemeClr val="phClr"/>
-          </a:solidFill>
-          <a:prstDash val="solid"/>
-        </a:ln>
-      </a:lnStyleLst>
-      <a:effectStyleLst>
-        <a:effectStyle>
-          <a:effectLst>
-            <a:outerShdw blurRad="40000" dist="20000" dir="5400000" rotWithShape="0">
-              <a:srgbClr val="000000">
-                <a:alpha val="38000"/>
-              </a:srgbClr>
-            </a:outerShdw>
-          </a:effectLst>
-        </a:effectStyle>
-        <a:effectStyle>
-          <a:effectLst>
-            <a:outerShdw blurRad="40000" dist="23000" dir="5400000" rotWithShape="0">
-              <a:srgbClr val="000000">
-                <a:alpha val="35000"/>
-              </a:srgbClr>
-            </a:outerShdw>
-          </a:effectLst>
-        </a:effectStyle>
-        <a:effectStyle>
-          <a:effectLst>
-            <a:outerShdw blurRad="40000" dist="23000" dir="5400000" rotWithShape="0">
-              <a:srgbClr val="000000">
-                <a:alpha val="35000"/>
-              </a:srgbClr>
-            </a:outerShdw>
-          </a:effectLst>
-          <a:scene3d>
-            <a:camera prst="orthographicFront">
-              <a:rot lat="0" lon="0" rev="0"/>
-            </a:camera>
-            <a:lightRig rig="threePt" dir="t">
-              <a:rot lat="0" lon="0" rev="1200000"/>
-            </a:lightRig>
-          </a:scene3d>
-          <a:sp3d>
-            <a:bevelT w="63500" h="25400"/>
-          </a:sp3d>
-        </a:effectStyle>
-      </a:effectStyleLst>
-      <a:bgFillStyleLst>
-        <a:solidFill>
-          <a:schemeClr val="phClr"/>
-        </a:solidFill>
-        <a:gradFill rotWithShape="1">
-          <a:gsLst>
-            <a:gs pos="0">
-              <a:schemeClr val="phClr">
-                <a:tint val="40000"/>
-                <a:satMod val="350000"/>
-              </a:schemeClr>
-            </a:gs>
-            <a:gs pos="40000">
-              <a:schemeClr val="phClr">
-                <a:tint val="45000"/>
-                <a:shade val="99000"/>
-                <a:satMod val="350000"/>
-              </a:schemeClr>
-            </a:gs>
-            <a:gs pos="100000">
-              <a:schemeClr val="phClr">
-                <a:shade val="20000"/>
-                <a:satMod val="255000"/>
-              </a:schemeClr>
-            </a:gs>
-          </a:gsLst>
-          <a:path path="circle">
-            <a:fillToRect l="50000" t="-80000" r="50000" b="180000"/>
-          </a:path>
-        </a:gradFill>
-        <a:gradFill rotWithShape="1">
-          <a:gsLst>
-            <a:gs pos="0">
-              <a:schemeClr val="phClr">
-                <a:tint val="80000"/>
-                <a:satMod val="300000"/>
-              </a:schemeClr>
-            </a:gs>
-            <a:gs pos="100000">
-              <a:schemeClr val="phClr">
-                <a:shade val="30000"/>
-                <a:satMod val="200000"/>
-              </a:schemeClr>
-            </a:gs>
-          </a:gsLst>
-          <a:path path="circle">
-            <a:fillToRect l="50000" t="50000" r="50000" b="50000"/>
-          </a:path>
-        </a:gradFill>
-      </a:bgFillStyleLst>
-    </a:fmtScheme>
-  </a:themeElements>
-  <a:objectDefaults/>
-  <a:extraClrSchemeLst/>
-</a:theme>
 </file>
</xml_diff>

<commit_message>
Corregido el capítulo 9
</commit_message>
<xml_diff>
--- a/documentacion/Documentación MateoTEI.docx
+++ b/documentacion/Documentación MateoTEI.docx
@@ -778,11 +778,6 @@
       </w:pPr>
       <w:commentRangeStart w:id="1"/>
       <w:r>
-        <w:rPr>
-          <w:lang w:val="en-US"/>
-        </w:rPr>
-      </w:r>
-      <w:r>
         <w:rPr/>
         <w:t>Para encontrar diálogos con hablantes donde no se cierra la cita directamente, utilizo estas expresión regular:</w:t>
       </w:r>
@@ -809,7 +804,9 @@
     <w:p>
       <w:pPr>
         <w:pStyle w:val="Normal"/>
-        <w:rPr/>
+        <w:rPr>
+          <w:lang w:val="en-US"/>
+        </w:rPr>
       </w:pPr>
       <w:r>
         <w:rPr>
@@ -821,10 +818,14 @@
       </w:r>
       <w:commentRangeEnd w:id="1"/>
       <w:r>
-        <w:rPr/>
-      </w:r>
-      <w:r>
-        <w:rPr/>
+        <w:rPr>
+          <w:lang w:val="en-US"/>
+        </w:rPr>
+      </w:r>
+      <w:r>
+        <w:rPr>
+          <w:lang w:val="en-US"/>
+        </w:rPr>
         <w:commentReference w:id="1"/>
       </w:r>
     </w:p>
@@ -854,15 +855,12 @@
     <w:p>
       <w:pPr>
         <w:pStyle w:val="Normal"/>
-        <w:rPr/>
+        <w:rPr>
+          <w:lang w:val="en-US"/>
+        </w:rPr>
       </w:pPr>
       <w:commentRangeStart w:id="2"/>
       <w:r>
-        <w:rPr>
-          <w:lang w:val="en-US"/>
-        </w:rPr>
-      </w:r>
-      <w:r>
         <w:rPr/>
         <w:tab/>
         <w:tab/>
@@ -875,10 +873,14 @@
       </w:r>
       <w:commentRangeEnd w:id="2"/>
       <w:r>
-        <w:rPr/>
-      </w:r>
-      <w:r>
-        <w:rPr/>
+        <w:rPr>
+          <w:lang w:val="en-US"/>
+        </w:rPr>
+      </w:r>
+      <w:r>
+        <w:rPr>
+          <w:lang w:val="en-US"/>
+        </w:rPr>
         <w:commentReference w:id="2"/>
       </w:r>
     </w:p>
@@ -1564,7 +1566,139 @@
       </w:pPr>
       <w:r>
         <w:rPr/>
-        <w:t>2016.02.23</w:t>
+        <w:t>2016.0</w:t>
+      </w:r>
+      <w:r>
+        <w:rPr/>
+        <w:t>3</w:t>
+      </w:r>
+      <w:r>
+        <w:rPr/>
+        <w:t>.</w:t>
+      </w:r>
+      <w:r>
+        <w:rPr/>
+        <w:t>05</w:t>
+      </w:r>
+    </w:p>
+    <w:p>
+      <w:pPr>
+        <w:pStyle w:val="Normal"/>
+        <w:spacing w:before="0" w:after="200"/>
+        <w:rPr/>
+      </w:pPr>
+      <w:r>
+        <w:rPr/>
+        <w:t>Para ahorrar tiempo, decido colocar a todos los elementos q el id de Jesús. Pongo como type oral y como recepetor el id más frecuente de Juan hasta el capítulo 9, el de los judíos (org13).</w:t>
+      </w:r>
+    </w:p>
+    <w:p>
+      <w:pPr>
+        <w:pStyle w:val="Normal"/>
+        <w:spacing w:before="0" w:after="200"/>
+        <w:rPr/>
+      </w:pPr>
+      <w:r>
+        <w:rPr/>
+      </w:r>
+    </w:p>
+    <w:p>
+      <w:pPr>
+        <w:pStyle w:val="Normal"/>
+        <w:spacing w:before="0" w:after="200"/>
+        <w:rPr/>
+      </w:pPr>
+      <w:r>
+        <w:rPr/>
+        <w:t>Además hago el siguiente reemplazo desde el capítulo 9</w:t>
+      </w:r>
+    </w:p>
+    <w:p>
+      <w:pPr>
+        <w:pStyle w:val="Normal"/>
+        <w:spacing w:before="0" w:after="200"/>
+        <w:rPr>
+          <w:color w:val="000000"/>
+        </w:rPr>
+      </w:pPr>
+      <w:r>
+        <w:rPr>
+          <w:color w:val="000000"/>
+        </w:rPr>
+        <w:t>Buscar:</w:t>
+      </w:r>
+    </w:p>
+    <w:p>
+      <w:pPr>
+        <w:pStyle w:val="Normal"/>
+        <w:spacing w:before="0" w:after="200"/>
+        <w:rPr>
+          <w:color w:val="000000"/>
+        </w:rPr>
+      </w:pPr>
+      <w:r>
+        <w:rPr>
+          <w:color w:val="000000"/>
+        </w:rPr>
+        <w:t>(^\t+)(.*?[\W](yo|tú|me|te|mí|tu|estoy|soy|he)[\W].*?)$</w:t>
+      </w:r>
+    </w:p>
+    <w:p>
+      <w:pPr>
+        <w:pStyle w:val="Normal"/>
+        <w:spacing w:before="0" w:after="200"/>
+        <w:rPr/>
+      </w:pPr>
+      <w:r>
+        <w:rPr/>
+        <w:t>Reemplazar con:</w:t>
+      </w:r>
+    </w:p>
+    <w:p>
+      <w:pPr>
+        <w:pStyle w:val="Normal"/>
+        <w:spacing w:before="0" w:after="200"/>
+        <w:rPr>
+          <w:color w:val="000000"/>
+        </w:rPr>
+      </w:pPr>
+      <w:r>
+        <w:rPr>
+          <w:color w:val="000000"/>
+        </w:rPr>
+        <w:t>\1&lt;q who="per1" type="oral" corresp="org13"&gt;\2&lt;/q&gt;</w:t>
+      </w:r>
+    </w:p>
+    <w:p>
+      <w:pPr>
+        <w:pStyle w:val="Normal"/>
+        <w:spacing w:before="0" w:after="200"/>
+        <w:rPr/>
+      </w:pPr>
+      <w:r>
+        <w:rPr/>
+        <w:t>En:</w:t>
+      </w:r>
+    </w:p>
+    <w:p>
+      <w:pPr>
+        <w:pStyle w:val="Normal"/>
+        <w:spacing w:before="0" w:after="200"/>
+        <w:rPr/>
+      </w:pPr>
+      <w:r>
+        <w:rPr/>
+        <w:t>ab[not(/q)]/text()</w:t>
+      </w:r>
+    </w:p>
+    <w:p>
+      <w:pPr>
+        <w:pStyle w:val="Normal"/>
+        <w:spacing w:before="0" w:after="200"/>
+        <w:rPr/>
+      </w:pPr>
+      <w:r>
+        <w:rPr/>
       </w:r>
     </w:p>
     <w:p>
@@ -1592,9 +1726,27 @@
 
 <file path=word/comments.xml><?xml version="1.0" encoding="utf-8"?>
 <w:comments xmlns:o="urn:schemas-microsoft-com:office:office" xmlns:r="http://schemas.openxmlformats.org/officeDocument/2006/relationships" xmlns:v="urn:schemas-microsoft-com:vml" xmlns:w="http://schemas.openxmlformats.org/wordprocessingml/2006/main" xmlns:w10="urn:schemas-microsoft-com:office:word" xmlns:wp="http://schemas.openxmlformats.org/drawingml/2006/wordprocessingDrawing">
-  <w:comment w:id="0" w:author="Calvo-Weidt" w:date="2015-01-08T15:47:00Z" w:initials="C"/>
-  <w:comment w:id="1" w:author="Calvo-Weidt" w:date="2014-10-04T00:23:00Z" w:initials="C"/>
-  <w:comment w:id="2" w:author="Calvo-Weidt" w:date="2014-10-06T00:39:00Z" w:initials="C"/>
+  <w:comment w:id="0" w:author="Calvo-Weidt" w:date="2015-01-08T15:47:00Z" w:initials="C">
+    <w:p>
+      <w:r>
+        <w:rPr/>
+      </w:r>
+    </w:p>
+  </w:comment>
+  <w:comment w:id="1" w:author="Calvo-Weidt" w:date="2014-10-04T00:23:00Z" w:initials="C">
+    <w:p>
+      <w:r>
+        <w:rPr/>
+      </w:r>
+    </w:p>
+  </w:comment>
+  <w:comment w:id="2" w:author="Calvo-Weidt" w:date="2014-10-06T00:39:00Z" w:initials="C">
+    <w:p>
+      <w:r>
+        <w:rPr/>
+      </w:r>
+    </w:p>
+  </w:comment>
 </w:comments>
 </file>
 
@@ -2224,9 +2376,7 @@
     <w:pPr>
       <w:widowControl/>
       <w:suppressAutoHyphens w:val="true"/>
-      <w:kinsoku w:val="true"/>
-      <w:overflowPunct w:val="true"/>
-      <w:autoSpaceDE w:val="true"/>
+      <w:overflowPunct w:val="false"/>
       <w:bidi w:val="0"/>
       <w:spacing w:before="0" w:after="200"/>
       <w:jc w:val="left"/>
@@ -2476,6 +2626,30 @@
       <w:rFonts w:cs="OpenSymbol"/>
     </w:rPr>
   </w:style>
+  <w:style w:type="character" w:styleId="ListLabel17">
+    <w:name w:val="ListLabel 17"/>
+    <w:rPr>
+      <w:rFonts w:cs="Symbol"/>
+    </w:rPr>
+  </w:style>
+  <w:style w:type="character" w:styleId="ListLabel18">
+    <w:name w:val="ListLabel 18"/>
+    <w:rPr>
+      <w:rFonts w:cs="Courier New"/>
+    </w:rPr>
+  </w:style>
+  <w:style w:type="character" w:styleId="ListLabel19">
+    <w:name w:val="ListLabel 19"/>
+    <w:rPr>
+      <w:rFonts w:cs="Wingdings"/>
+    </w:rPr>
+  </w:style>
+  <w:style w:type="character" w:styleId="ListLabel20">
+    <w:name w:val="ListLabel 20"/>
+    <w:rPr>
+      <w:rFonts w:cs="OpenSymbol"/>
+    </w:rPr>
+  </w:style>
   <w:style w:type="paragraph" w:styleId="Heading">
     <w:name w:val="Heading"/>
     <w:basedOn w:val="Normal"/>

</xml_diff>